<commit_message>
d and i done
</commit_message>
<xml_diff>
--- a/Progress Reports/progress report 4 ASD project.docx
+++ b/Progress Reports/progress report 4 ASD project.docx
@@ -296,6 +296,7 @@
         </w:rPr>
         <w:t xml:space="preserve">     </w:t>
       </w:r>
+      <w:proofErr w:type="spellStart"/>
       <w:r>
         <w:rPr>
           <w:rFonts w:ascii="Times New Roman" w:hAnsi="Times New Roman" w:cs="Times New Roman"/>
@@ -304,7 +305,40 @@
           <w:szCs w:val="28"/>
           <w:lang w:eastAsia="zh-CN"/>
         </w:rPr>
-        <w:t xml:space="preserve">Rajan Hirani </w:t>
+        <w:t>Rajan</w:t>
+      </w:r>
+      <w:proofErr w:type="spellEnd"/>
+      <w:r>
+        <w:rPr>
+          <w:rFonts w:ascii="Times New Roman" w:hAnsi="Times New Roman" w:cs="Times New Roman"/>
+          <w:b/>
+          <w:sz w:val="28"/>
+          <w:szCs w:val="28"/>
+          <w:lang w:eastAsia="zh-CN"/>
+        </w:rPr>
+        <w:t xml:space="preserve"> </w:t>
+      </w:r>
+      <w:proofErr w:type="spellStart"/>
+      <w:r>
+        <w:rPr>
+          <w:rFonts w:ascii="Times New Roman" w:hAnsi="Times New Roman" w:cs="Times New Roman"/>
+          <w:b/>
+          <w:sz w:val="28"/>
+          <w:szCs w:val="28"/>
+          <w:lang w:eastAsia="zh-CN"/>
+        </w:rPr>
+        <w:t>Hirani</w:t>
+      </w:r>
+      <w:proofErr w:type="spellEnd"/>
+      <w:r>
+        <w:rPr>
+          <w:rFonts w:ascii="Times New Roman" w:hAnsi="Times New Roman" w:cs="Times New Roman"/>
+          <w:b/>
+          <w:sz w:val="28"/>
+          <w:szCs w:val="28"/>
+          <w:lang w:eastAsia="zh-CN"/>
+        </w:rPr>
+        <w:t xml:space="preserve"> </w:t>
       </w:r>
       <w:r>
         <w:rPr>
@@ -1338,7 +1372,21 @@
           <w:sz w:val="24"/>
         </w:rPr>
         <w:lastRenderedPageBreak/>
-        <w:t>The library we used to display the graphs has a group of built in features that allows the user to zoom in/out on points in the graph, save the graph as a .png file etc.</w:t>
+        <w:t>The library we used to display the graphs has a group of built in features that allows the user to zoom in/out on points in the graph, save the graph as a .</w:t>
+      </w:r>
+      <w:proofErr w:type="spellStart"/>
+      <w:r>
+        <w:rPr>
+          <w:sz w:val="24"/>
+        </w:rPr>
+        <w:t>png</w:t>
+      </w:r>
+      <w:proofErr w:type="spellEnd"/>
+      <w:r>
+        <w:rPr>
+          <w:sz w:val="24"/>
+        </w:rPr>
+        <w:t xml:space="preserve"> file etc.</w:t>
       </w:r>
       <w:r>
         <w:rPr>
@@ -1426,7 +1474,21 @@
         <w:rPr>
           <w:sz w:val="24"/>
         </w:rPr>
-        <w:t>display the graphs and the processing required to calculate the data for the graph. We used a library called plotly to display the graphs.</w:t>
+        <w:t xml:space="preserve">display the graphs and the processing required to calculate the data for the graph. We used a library called </w:t>
+      </w:r>
+      <w:proofErr w:type="spellStart"/>
+      <w:r>
+        <w:rPr>
+          <w:sz w:val="24"/>
+        </w:rPr>
+        <w:t>plotly</w:t>
+      </w:r>
+      <w:proofErr w:type="spellEnd"/>
+      <w:r>
+        <w:rPr>
+          <w:sz w:val="24"/>
+        </w:rPr>
+        <w:t xml:space="preserve"> to display the graphs.</w:t>
       </w:r>
     </w:p>
     <w:p>
@@ -1446,7 +1508,21 @@
         <w:rPr>
           <w:sz w:val="24"/>
         </w:rPr>
-        <w:t>An add-on to R that allows us to store the R program on a website. This lets our users to access our program in all platforms with web based functionality.</w:t>
+        <w:t xml:space="preserve">An add-on to R that allows us to store the R program on a website. This lets our users to access our program in all platforms with </w:t>
+      </w:r>
+      <w:proofErr w:type="gramStart"/>
+      <w:r>
+        <w:rPr>
+          <w:sz w:val="24"/>
+        </w:rPr>
+        <w:t>web based</w:t>
+      </w:r>
+      <w:proofErr w:type="gramEnd"/>
+      <w:r>
+        <w:rPr>
+          <w:sz w:val="24"/>
+        </w:rPr>
+        <w:t xml:space="preserve"> functionality.</w:t>
       </w:r>
     </w:p>
     <w:p>
@@ -1817,11 +1893,19 @@
                 <w:sz w:val="24"/>
               </w:rPr>
             </w:pPr>
-            <w:r>
-              <w:rPr>
-                <w:sz w:val="24"/>
-              </w:rPr>
-              <w:t>Rajan, Saleh</w:t>
+            <w:proofErr w:type="spellStart"/>
+            <w:r>
+              <w:rPr>
+                <w:sz w:val="24"/>
+              </w:rPr>
+              <w:t>Rajan</w:t>
+            </w:r>
+            <w:proofErr w:type="spellEnd"/>
+            <w:r>
+              <w:rPr>
+                <w:sz w:val="24"/>
+              </w:rPr>
+              <w:t>, Saleh</w:t>
             </w:r>
           </w:p>
         </w:tc>
@@ -2040,11 +2124,19 @@
                 <w:sz w:val="24"/>
               </w:rPr>
             </w:pPr>
-            <w:r>
-              <w:rPr>
-                <w:sz w:val="24"/>
-              </w:rPr>
-              <w:t>Rajan, Saleh</w:t>
+            <w:proofErr w:type="spellStart"/>
+            <w:r>
+              <w:rPr>
+                <w:sz w:val="24"/>
+              </w:rPr>
+              <w:t>Rajan</w:t>
+            </w:r>
+            <w:proofErr w:type="spellEnd"/>
+            <w:r>
+              <w:rPr>
+                <w:sz w:val="24"/>
+              </w:rPr>
+              <w:t>, Saleh</w:t>
             </w:r>
           </w:p>
         </w:tc>
@@ -2327,7 +2419,21 @@
               <w:rPr>
                 <w:sz w:val="24"/>
               </w:rPr>
-              <w:t xml:space="preserve"> (pdf Prefered)</w:t>
+              <w:t xml:space="preserve"> (pdf </w:t>
+            </w:r>
+            <w:proofErr w:type="spellStart"/>
+            <w:r>
+              <w:rPr>
+                <w:sz w:val="24"/>
+              </w:rPr>
+              <w:t>Prefered</w:t>
+            </w:r>
+            <w:proofErr w:type="spellEnd"/>
+            <w:r>
+              <w:rPr>
+                <w:sz w:val="24"/>
+              </w:rPr>
+              <w:t>)</w:t>
             </w:r>
           </w:p>
         </w:tc>
@@ -2404,7 +2510,31 @@
                 <w:szCs w:val="48"/>
                 <w:lang w:eastAsia="zh-CN"/>
               </w:rPr>
-              <w:t>.png format</w:t>
+              <w:t>.</w:t>
+            </w:r>
+            <w:proofErr w:type="spellStart"/>
+            <w:r>
+              <w:rPr>
+                <w:rFonts w:ascii="Segoe UI Symbol" w:hAnsi="Segoe UI Symbol" w:cs="Segoe UI Symbol"/>
+                <w:bCs/>
+                <w:color w:val="000000"/>
+                <w:sz w:val="24"/>
+                <w:szCs w:val="48"/>
+                <w:lang w:eastAsia="zh-CN"/>
+              </w:rPr>
+              <w:t>png</w:t>
+            </w:r>
+            <w:proofErr w:type="spellEnd"/>
+            <w:r>
+              <w:rPr>
+                <w:rFonts w:ascii="Segoe UI Symbol" w:hAnsi="Segoe UI Symbol" w:cs="Segoe UI Symbol"/>
+                <w:bCs/>
+                <w:color w:val="000000"/>
+                <w:sz w:val="24"/>
+                <w:szCs w:val="48"/>
+                <w:lang w:eastAsia="zh-CN"/>
+              </w:rPr>
+              <w:t xml:space="preserve"> format</w:t>
             </w:r>
           </w:p>
         </w:tc>
@@ -2645,8 +2775,6 @@
               </w:rPr>
               <w:t>All</w:t>
             </w:r>
-            <w:bookmarkStart w:id="0" w:name="_GoBack"/>
-            <w:bookmarkEnd w:id="0"/>
           </w:p>
         </w:tc>
       </w:tr>
@@ -2780,38 +2908,12 @@
     <w:p>
       <w:pPr>
         <w:rPr>
-          <w:sz w:val="24"/>
-        </w:rPr>
-      </w:pPr>
-    </w:p>
-    <w:p>
-      <w:pPr>
-        <w:rPr>
-          <w:sz w:val="24"/>
-        </w:rPr>
-      </w:pPr>
-    </w:p>
-    <w:p>
-      <w:pPr>
-        <w:rPr>
-          <w:sz w:val="24"/>
-        </w:rPr>
-      </w:pPr>
-    </w:p>
-    <w:p>
-      <w:pPr>
-        <w:rPr>
-          <w:sz w:val="24"/>
-        </w:rPr>
-      </w:pPr>
-    </w:p>
-    <w:p>
-      <w:pPr>
-        <w:rPr>
-          <w:b/>
-          <w:sz w:val="24"/>
-        </w:rPr>
-      </w:pPr>
+          <w:b/>
+          <w:sz w:val="24"/>
+        </w:rPr>
+      </w:pPr>
+      <w:bookmarkStart w:id="0" w:name="_GoBack"/>
+      <w:bookmarkEnd w:id="0"/>
     </w:p>
     <w:sectPr>
       <w:footerReference w:type="default" r:id="rId13"/>

</xml_diff>